<commit_message>
Edited Documentation. Final edit, too tired to work anymore, being working for almost 16 hours.
</commit_message>
<xml_diff>
--- a/Documentation/Assignment 1B - Documentation.docx
+++ b/Documentation/Assignment 1B - Documentation.docx
@@ -2784,10 +2784,2086 @@
         <w:t>Testing View and Controller</w:t>
       </w:r>
     </w:p>
-    <w:p>
-      <w:bookmarkStart w:id="12" w:name="_GoBack"/>
-      <w:bookmarkEnd w:id="12"/>
-    </w:p>
+    <w:tbl>
+      <w:tblPr>
+        <w:tblW w:w="10340" w:type="dxa"/>
+        <w:jc w:val="center"/>
+        <w:tblBorders>
+          <w:top w:val="single" w:sz="4" w:space="0" w:color="auto"/>
+          <w:left w:val="single" w:sz="4" w:space="0" w:color="auto"/>
+          <w:bottom w:val="single" w:sz="4" w:space="0" w:color="auto"/>
+          <w:right w:val="single" w:sz="4" w:space="0" w:color="auto"/>
+          <w:insideH w:val="single" w:sz="4" w:space="0" w:color="auto"/>
+          <w:insideV w:val="single" w:sz="4" w:space="0" w:color="auto"/>
+        </w:tblBorders>
+        <w:tblLook w:val="01E0" w:firstRow="1" w:lastRow="1" w:firstColumn="1" w:lastColumn="1" w:noHBand="0" w:noVBand="0"/>
+      </w:tblPr>
+      <w:tblGrid>
+        <w:gridCol w:w="3397"/>
+        <w:gridCol w:w="2153"/>
+        <w:gridCol w:w="2573"/>
+        <w:gridCol w:w="2217"/>
+      </w:tblGrid>
+      <w:tr>
+        <w:trPr>
+          <w:jc w:val="center"/>
+        </w:trPr>
+        <w:tc>
+          <w:tcPr>
+            <w:tcW w:w="3397" w:type="dxa"/>
+            <w:tcBorders>
+              <w:top w:val="single" w:sz="4" w:space="0" w:color="auto"/>
+              <w:left w:val="single" w:sz="4" w:space="0" w:color="auto"/>
+              <w:bottom w:val="single" w:sz="4" w:space="0" w:color="auto"/>
+              <w:right w:val="single" w:sz="4" w:space="0" w:color="auto"/>
+            </w:tcBorders>
+            <w:shd w:val="clear" w:color="auto" w:fill="E6E6E6"/>
+            <w:hideMark/>
+          </w:tcPr>
+          <w:p>
+            <w:pPr>
+              <w:widowControl w:val="0"/>
+              <w:jc w:val="center"/>
+              <w:rPr>
+                <w:rFonts w:ascii="Arial" w:hAnsi="Arial" w:cs="Arial"/>
+                <w:b/>
+                <w:lang w:val="en-GB"/>
+              </w:rPr>
+            </w:pPr>
+            <w:r>
+              <w:rPr>
+                <w:rFonts w:ascii="Arial" w:hAnsi="Arial" w:cs="Arial"/>
+                <w:b/>
+                <w:lang w:val="en-GB"/>
+              </w:rPr>
+              <w:t>Requirement to test</w:t>
+            </w:r>
+          </w:p>
+        </w:tc>
+        <w:tc>
+          <w:tcPr>
+            <w:tcW w:w="2153" w:type="dxa"/>
+            <w:tcBorders>
+              <w:top w:val="single" w:sz="4" w:space="0" w:color="auto"/>
+              <w:left w:val="single" w:sz="4" w:space="0" w:color="auto"/>
+              <w:bottom w:val="single" w:sz="4" w:space="0" w:color="auto"/>
+              <w:right w:val="single" w:sz="4" w:space="0" w:color="auto"/>
+            </w:tcBorders>
+            <w:shd w:val="clear" w:color="auto" w:fill="E6E6E6"/>
+            <w:hideMark/>
+          </w:tcPr>
+          <w:p>
+            <w:pPr>
+              <w:widowControl w:val="0"/>
+              <w:jc w:val="center"/>
+              <w:rPr>
+                <w:rFonts w:ascii="Arial" w:hAnsi="Arial" w:cs="Arial"/>
+                <w:b/>
+                <w:lang w:val="en-GB"/>
+              </w:rPr>
+            </w:pPr>
+            <w:r>
+              <w:rPr>
+                <w:rFonts w:ascii="Arial" w:hAnsi="Arial" w:cs="Arial"/>
+                <w:b/>
+                <w:lang w:val="en-GB"/>
+              </w:rPr>
+              <w:t>Test Data Input</w:t>
+            </w:r>
+          </w:p>
+        </w:tc>
+        <w:tc>
+          <w:tcPr>
+            <w:tcW w:w="2573" w:type="dxa"/>
+            <w:tcBorders>
+              <w:top w:val="single" w:sz="4" w:space="0" w:color="auto"/>
+              <w:left w:val="single" w:sz="4" w:space="0" w:color="auto"/>
+              <w:bottom w:val="single" w:sz="4" w:space="0" w:color="auto"/>
+              <w:right w:val="single" w:sz="4" w:space="0" w:color="auto"/>
+            </w:tcBorders>
+            <w:shd w:val="clear" w:color="auto" w:fill="E6E6E6"/>
+            <w:hideMark/>
+          </w:tcPr>
+          <w:p>
+            <w:pPr>
+              <w:widowControl w:val="0"/>
+              <w:jc w:val="center"/>
+              <w:rPr>
+                <w:rFonts w:ascii="Arial" w:hAnsi="Arial" w:cs="Arial"/>
+                <w:b/>
+                <w:lang w:val="en-GB"/>
+              </w:rPr>
+            </w:pPr>
+            <w:r>
+              <w:rPr>
+                <w:rFonts w:ascii="Arial" w:hAnsi="Arial" w:cs="Arial"/>
+                <w:b/>
+                <w:lang w:val="en-GB"/>
+              </w:rPr>
+              <w:t>Expected Outcomes</w:t>
+            </w:r>
+          </w:p>
+        </w:tc>
+        <w:tc>
+          <w:tcPr>
+            <w:tcW w:w="2217" w:type="dxa"/>
+            <w:tcBorders>
+              <w:top w:val="single" w:sz="4" w:space="0" w:color="auto"/>
+              <w:left w:val="single" w:sz="4" w:space="0" w:color="auto"/>
+              <w:bottom w:val="single" w:sz="4" w:space="0" w:color="auto"/>
+              <w:right w:val="single" w:sz="4" w:space="0" w:color="auto"/>
+            </w:tcBorders>
+            <w:shd w:val="clear" w:color="auto" w:fill="E6E6E6"/>
+            <w:hideMark/>
+          </w:tcPr>
+          <w:p>
+            <w:pPr>
+              <w:widowControl w:val="0"/>
+              <w:jc w:val="center"/>
+              <w:rPr>
+                <w:rFonts w:ascii="Arial" w:hAnsi="Arial" w:cs="Arial"/>
+                <w:b/>
+                <w:lang w:val="en-GB"/>
+              </w:rPr>
+            </w:pPr>
+            <w:r>
+              <w:rPr>
+                <w:rFonts w:ascii="Arial" w:hAnsi="Arial" w:cs="Arial"/>
+                <w:b/>
+                <w:lang w:val="en-GB"/>
+              </w:rPr>
+              <w:t>Actual Outcomes</w:t>
+            </w:r>
+          </w:p>
+        </w:tc>
+      </w:tr>
+      <w:tr>
+        <w:trPr>
+          <w:trHeight w:val="503"/>
+          <w:jc w:val="center"/>
+        </w:trPr>
+        <w:tc>
+          <w:tcPr>
+            <w:tcW w:w="3397" w:type="dxa"/>
+            <w:tcBorders>
+              <w:top w:val="single" w:sz="4" w:space="0" w:color="auto"/>
+              <w:left w:val="single" w:sz="4" w:space="0" w:color="auto"/>
+              <w:bottom w:val="single" w:sz="4" w:space="0" w:color="auto"/>
+              <w:right w:val="single" w:sz="4" w:space="0" w:color="auto"/>
+            </w:tcBorders>
+          </w:tcPr>
+          <w:p>
+            <w:pPr>
+              <w:widowControl w:val="0"/>
+              <w:jc w:val="both"/>
+              <w:rPr>
+                <w:rFonts w:ascii="Arial" w:hAnsi="Arial" w:cs="Arial"/>
+                <w:lang w:val="en-GB"/>
+              </w:rPr>
+            </w:pPr>
+            <w:r>
+              <w:rPr>
+                <w:rFonts w:ascii="Arial" w:hAnsi="Arial" w:cs="Arial"/>
+                <w:lang w:val="en-GB"/>
+              </w:rPr>
+              <w:t>Textbox’s are null</w:t>
+            </w:r>
+          </w:p>
+        </w:tc>
+        <w:tc>
+          <w:tcPr>
+            <w:tcW w:w="2153" w:type="dxa"/>
+            <w:tcBorders>
+              <w:top w:val="single" w:sz="4" w:space="0" w:color="auto"/>
+              <w:left w:val="single" w:sz="4" w:space="0" w:color="auto"/>
+              <w:bottom w:val="single" w:sz="4" w:space="0" w:color="auto"/>
+              <w:right w:val="single" w:sz="4" w:space="0" w:color="auto"/>
+            </w:tcBorders>
+          </w:tcPr>
+          <w:p>
+            <w:pPr>
+              <w:widowControl w:val="0"/>
+              <w:jc w:val="both"/>
+              <w:rPr>
+                <w:rFonts w:ascii="Arial" w:hAnsi="Arial" w:cs="Arial"/>
+                <w:lang w:val="en-GB"/>
+              </w:rPr>
+            </w:pPr>
+            <w:r>
+              <w:rPr>
+                <w:rFonts w:ascii="Arial" w:hAnsi="Arial" w:cs="Arial"/>
+                <w:lang w:val="en-GB"/>
+              </w:rPr>
+              <w:t>Textbox’s are left empty</w:t>
+            </w:r>
+          </w:p>
+        </w:tc>
+        <w:tc>
+          <w:tcPr>
+            <w:tcW w:w="2573" w:type="dxa"/>
+            <w:tcBorders>
+              <w:top w:val="single" w:sz="4" w:space="0" w:color="auto"/>
+              <w:left w:val="single" w:sz="4" w:space="0" w:color="auto"/>
+              <w:bottom w:val="single" w:sz="4" w:space="0" w:color="auto"/>
+              <w:right w:val="single" w:sz="4" w:space="0" w:color="auto"/>
+            </w:tcBorders>
+          </w:tcPr>
+          <w:p>
+            <w:pPr>
+              <w:widowControl w:val="0"/>
+              <w:jc w:val="both"/>
+              <w:rPr>
+                <w:rFonts w:ascii="Arial" w:hAnsi="Arial" w:cs="Arial"/>
+                <w:lang w:val="en-GB"/>
+              </w:rPr>
+            </w:pPr>
+            <w:r>
+              <w:rPr>
+                <w:rFonts w:ascii="Arial" w:hAnsi="Arial" w:cs="Arial"/>
+                <w:lang w:val="en-GB"/>
+              </w:rPr>
+              <w:t>Error Message</w:t>
+            </w:r>
+          </w:p>
+        </w:tc>
+        <w:tc>
+          <w:tcPr>
+            <w:tcW w:w="2217" w:type="dxa"/>
+            <w:tcBorders>
+              <w:top w:val="single" w:sz="4" w:space="0" w:color="auto"/>
+              <w:left w:val="single" w:sz="4" w:space="0" w:color="auto"/>
+              <w:bottom w:val="single" w:sz="4" w:space="0" w:color="auto"/>
+              <w:right w:val="single" w:sz="4" w:space="0" w:color="auto"/>
+            </w:tcBorders>
+          </w:tcPr>
+          <w:p>
+            <w:pPr>
+              <w:widowControl w:val="0"/>
+              <w:jc w:val="both"/>
+              <w:rPr>
+                <w:rFonts w:ascii="Arial" w:hAnsi="Arial" w:cs="Arial"/>
+                <w:lang w:val="en-GB"/>
+              </w:rPr>
+            </w:pPr>
+            <w:r>
+              <w:rPr>
+                <w:rFonts w:ascii="Arial" w:hAnsi="Arial" w:cs="Arial"/>
+                <w:lang w:val="en-GB"/>
+              </w:rPr>
+              <w:t xml:space="preserve">As expected </w:t>
+            </w:r>
+          </w:p>
+        </w:tc>
+      </w:tr>
+      <w:tr>
+        <w:trPr>
+          <w:trHeight w:val="503"/>
+          <w:jc w:val="center"/>
+        </w:trPr>
+        <w:tc>
+          <w:tcPr>
+            <w:tcW w:w="3397" w:type="dxa"/>
+            <w:tcBorders>
+              <w:top w:val="single" w:sz="4" w:space="0" w:color="auto"/>
+              <w:left w:val="single" w:sz="4" w:space="0" w:color="auto"/>
+              <w:bottom w:val="single" w:sz="4" w:space="0" w:color="auto"/>
+              <w:right w:val="single" w:sz="4" w:space="0" w:color="auto"/>
+            </w:tcBorders>
+          </w:tcPr>
+          <w:p>
+            <w:pPr>
+              <w:widowControl w:val="0"/>
+              <w:jc w:val="both"/>
+              <w:rPr>
+                <w:rFonts w:ascii="Arial" w:hAnsi="Arial" w:cs="Arial"/>
+                <w:lang w:val="en-GB"/>
+              </w:rPr>
+            </w:pPr>
+            <w:r>
+              <w:rPr>
+                <w:rFonts w:ascii="Arial" w:hAnsi="Arial" w:cs="Arial"/>
+                <w:lang w:val="en-GB"/>
+              </w:rPr>
+              <w:t>Radio button is not selected</w:t>
+            </w:r>
+          </w:p>
+        </w:tc>
+        <w:tc>
+          <w:tcPr>
+            <w:tcW w:w="2153" w:type="dxa"/>
+            <w:tcBorders>
+              <w:top w:val="single" w:sz="4" w:space="0" w:color="auto"/>
+              <w:left w:val="single" w:sz="4" w:space="0" w:color="auto"/>
+              <w:bottom w:val="single" w:sz="4" w:space="0" w:color="auto"/>
+              <w:right w:val="single" w:sz="4" w:space="0" w:color="auto"/>
+            </w:tcBorders>
+          </w:tcPr>
+          <w:p>
+            <w:pPr>
+              <w:widowControl w:val="0"/>
+              <w:jc w:val="both"/>
+              <w:rPr>
+                <w:rFonts w:ascii="Arial" w:hAnsi="Arial" w:cs="Arial"/>
+                <w:lang w:val="en-GB"/>
+              </w:rPr>
+            </w:pPr>
+            <w:r>
+              <w:rPr>
+                <w:rFonts w:ascii="Arial" w:hAnsi="Arial" w:cs="Arial"/>
+                <w:lang w:val="en-GB"/>
+              </w:rPr>
+              <w:t>No Radio button is checked</w:t>
+            </w:r>
+          </w:p>
+        </w:tc>
+        <w:tc>
+          <w:tcPr>
+            <w:tcW w:w="2573" w:type="dxa"/>
+            <w:tcBorders>
+              <w:top w:val="single" w:sz="4" w:space="0" w:color="auto"/>
+              <w:left w:val="single" w:sz="4" w:space="0" w:color="auto"/>
+              <w:bottom w:val="single" w:sz="4" w:space="0" w:color="auto"/>
+              <w:right w:val="single" w:sz="4" w:space="0" w:color="auto"/>
+            </w:tcBorders>
+          </w:tcPr>
+          <w:p>
+            <w:pPr>
+              <w:widowControl w:val="0"/>
+              <w:jc w:val="both"/>
+              <w:rPr>
+                <w:rFonts w:ascii="Arial" w:hAnsi="Arial" w:cs="Arial"/>
+                <w:lang w:val="en-GB"/>
+              </w:rPr>
+            </w:pPr>
+            <w:r>
+              <w:rPr>
+                <w:rFonts w:ascii="Arial" w:hAnsi="Arial" w:cs="Arial"/>
+                <w:lang w:val="en-GB"/>
+              </w:rPr>
+              <w:t>Error Message</w:t>
+            </w:r>
+          </w:p>
+        </w:tc>
+        <w:tc>
+          <w:tcPr>
+            <w:tcW w:w="2217" w:type="dxa"/>
+            <w:tcBorders>
+              <w:top w:val="single" w:sz="4" w:space="0" w:color="auto"/>
+              <w:left w:val="single" w:sz="4" w:space="0" w:color="auto"/>
+              <w:bottom w:val="single" w:sz="4" w:space="0" w:color="auto"/>
+              <w:right w:val="single" w:sz="4" w:space="0" w:color="auto"/>
+            </w:tcBorders>
+          </w:tcPr>
+          <w:p>
+            <w:pPr>
+              <w:widowControl w:val="0"/>
+              <w:jc w:val="both"/>
+              <w:rPr>
+                <w:rFonts w:ascii="Arial" w:hAnsi="Arial" w:cs="Arial"/>
+                <w:lang w:val="en-GB"/>
+              </w:rPr>
+            </w:pPr>
+            <w:r>
+              <w:rPr>
+                <w:rFonts w:ascii="Arial" w:hAnsi="Arial" w:cs="Arial"/>
+                <w:lang w:val="en-GB"/>
+              </w:rPr>
+              <w:t xml:space="preserve">As expected </w:t>
+            </w:r>
+          </w:p>
+        </w:tc>
+      </w:tr>
+      <w:tr>
+        <w:trPr>
+          <w:trHeight w:val="503"/>
+          <w:jc w:val="center"/>
+        </w:trPr>
+        <w:tc>
+          <w:tcPr>
+            <w:tcW w:w="3397" w:type="dxa"/>
+            <w:tcBorders>
+              <w:top w:val="single" w:sz="4" w:space="0" w:color="auto"/>
+              <w:left w:val="single" w:sz="4" w:space="0" w:color="auto"/>
+              <w:bottom w:val="single" w:sz="4" w:space="0" w:color="auto"/>
+              <w:right w:val="single" w:sz="4" w:space="0" w:color="auto"/>
+            </w:tcBorders>
+          </w:tcPr>
+          <w:p>
+            <w:pPr>
+              <w:widowControl w:val="0"/>
+              <w:jc w:val="both"/>
+              <w:rPr>
+                <w:rFonts w:ascii="Arial" w:hAnsi="Arial" w:cs="Arial"/>
+                <w:lang w:val="en-GB"/>
+              </w:rPr>
+            </w:pPr>
+            <w:r>
+              <w:rPr>
+                <w:rFonts w:ascii="Arial" w:hAnsi="Arial" w:cs="Arial"/>
+                <w:lang w:val="en-GB"/>
+              </w:rPr>
+              <w:t>Add Building</w:t>
+            </w:r>
+          </w:p>
+        </w:tc>
+        <w:tc>
+          <w:tcPr>
+            <w:tcW w:w="2153" w:type="dxa"/>
+            <w:tcBorders>
+              <w:top w:val="single" w:sz="4" w:space="0" w:color="auto"/>
+              <w:left w:val="single" w:sz="4" w:space="0" w:color="auto"/>
+              <w:bottom w:val="single" w:sz="4" w:space="0" w:color="auto"/>
+              <w:right w:val="single" w:sz="4" w:space="0" w:color="auto"/>
+            </w:tcBorders>
+          </w:tcPr>
+          <w:p>
+            <w:pPr>
+              <w:widowControl w:val="0"/>
+              <w:jc w:val="both"/>
+              <w:rPr>
+                <w:rFonts w:ascii="Arial" w:hAnsi="Arial" w:cs="Arial"/>
+                <w:lang w:val="en-GB"/>
+              </w:rPr>
+            </w:pPr>
+            <w:r>
+              <w:rPr>
+                <w:rFonts w:ascii="Arial" w:hAnsi="Arial" w:cs="Arial"/>
+                <w:lang w:val="en-GB"/>
+              </w:rPr>
+              <w:t xml:space="preserve">Input Valid Data </w:t>
+            </w:r>
+          </w:p>
+          <w:p>
+            <w:pPr>
+              <w:widowControl w:val="0"/>
+              <w:jc w:val="both"/>
+              <w:rPr>
+                <w:rFonts w:ascii="Arial" w:hAnsi="Arial" w:cs="Arial"/>
+                <w:lang w:val="en-GB"/>
+              </w:rPr>
+            </w:pPr>
+            <w:r>
+              <w:rPr>
+                <w:rFonts w:ascii="Arial" w:hAnsi="Arial" w:cs="Arial"/>
+                <w:lang w:val="en-GB"/>
+              </w:rPr>
+              <w:t>Click Add</w:t>
+            </w:r>
+          </w:p>
+        </w:tc>
+        <w:tc>
+          <w:tcPr>
+            <w:tcW w:w="2573" w:type="dxa"/>
+            <w:tcBorders>
+              <w:top w:val="single" w:sz="4" w:space="0" w:color="auto"/>
+              <w:left w:val="single" w:sz="4" w:space="0" w:color="auto"/>
+              <w:bottom w:val="single" w:sz="4" w:space="0" w:color="auto"/>
+              <w:right w:val="single" w:sz="4" w:space="0" w:color="auto"/>
+            </w:tcBorders>
+          </w:tcPr>
+          <w:p>
+            <w:pPr>
+              <w:widowControl w:val="0"/>
+              <w:jc w:val="both"/>
+              <w:rPr>
+                <w:rFonts w:ascii="Arial" w:hAnsi="Arial" w:cs="Arial"/>
+                <w:lang w:val="en-GB"/>
+              </w:rPr>
+            </w:pPr>
+            <w:r>
+              <w:rPr>
+                <w:rFonts w:ascii="Arial" w:hAnsi="Arial" w:cs="Arial"/>
+                <w:lang w:val="en-GB"/>
+              </w:rPr>
+              <w:t xml:space="preserve">Building is added, View is updated, building shows on Panel and </w:t>
+            </w:r>
+            <w:proofErr w:type="spellStart"/>
+            <w:r>
+              <w:rPr>
+                <w:rFonts w:ascii="Arial" w:hAnsi="Arial" w:cs="Arial"/>
+                <w:lang w:val="en-GB"/>
+              </w:rPr>
+              <w:t>Listbox</w:t>
+            </w:r>
+            <w:proofErr w:type="spellEnd"/>
+          </w:p>
+        </w:tc>
+        <w:tc>
+          <w:tcPr>
+            <w:tcW w:w="2217" w:type="dxa"/>
+            <w:tcBorders>
+              <w:top w:val="single" w:sz="4" w:space="0" w:color="auto"/>
+              <w:left w:val="single" w:sz="4" w:space="0" w:color="auto"/>
+              <w:bottom w:val="single" w:sz="4" w:space="0" w:color="auto"/>
+              <w:right w:val="single" w:sz="4" w:space="0" w:color="auto"/>
+            </w:tcBorders>
+          </w:tcPr>
+          <w:p>
+            <w:pPr>
+              <w:widowControl w:val="0"/>
+              <w:jc w:val="both"/>
+              <w:rPr>
+                <w:rFonts w:ascii="Arial" w:hAnsi="Arial" w:cs="Arial"/>
+                <w:lang w:val="en-GB"/>
+              </w:rPr>
+            </w:pPr>
+            <w:r>
+              <w:rPr>
+                <w:rFonts w:ascii="Arial" w:hAnsi="Arial" w:cs="Arial"/>
+                <w:lang w:val="en-GB"/>
+              </w:rPr>
+              <w:t xml:space="preserve">As expected </w:t>
+            </w:r>
+          </w:p>
+        </w:tc>
+      </w:tr>
+      <w:tr>
+        <w:trPr>
+          <w:trHeight w:val="503"/>
+          <w:jc w:val="center"/>
+        </w:trPr>
+        <w:tc>
+          <w:tcPr>
+            <w:tcW w:w="3397" w:type="dxa"/>
+            <w:tcBorders>
+              <w:top w:val="single" w:sz="4" w:space="0" w:color="auto"/>
+              <w:left w:val="single" w:sz="4" w:space="0" w:color="auto"/>
+              <w:bottom w:val="single" w:sz="4" w:space="0" w:color="auto"/>
+              <w:right w:val="single" w:sz="4" w:space="0" w:color="auto"/>
+            </w:tcBorders>
+          </w:tcPr>
+          <w:p>
+            <w:pPr>
+              <w:widowControl w:val="0"/>
+              <w:jc w:val="both"/>
+              <w:rPr>
+                <w:rFonts w:ascii="Arial" w:hAnsi="Arial" w:cs="Arial"/>
+                <w:lang w:val="en-GB"/>
+              </w:rPr>
+            </w:pPr>
+            <w:r>
+              <w:rPr>
+                <w:rFonts w:ascii="Arial" w:hAnsi="Arial" w:cs="Arial"/>
+                <w:lang w:val="en-GB"/>
+              </w:rPr>
+              <w:t>Update Building</w:t>
+            </w:r>
+          </w:p>
+        </w:tc>
+        <w:tc>
+          <w:tcPr>
+            <w:tcW w:w="2153" w:type="dxa"/>
+            <w:tcBorders>
+              <w:top w:val="single" w:sz="4" w:space="0" w:color="auto"/>
+              <w:left w:val="single" w:sz="4" w:space="0" w:color="auto"/>
+              <w:bottom w:val="single" w:sz="4" w:space="0" w:color="auto"/>
+              <w:right w:val="single" w:sz="4" w:space="0" w:color="auto"/>
+            </w:tcBorders>
+          </w:tcPr>
+          <w:p>
+            <w:pPr>
+              <w:widowControl w:val="0"/>
+              <w:jc w:val="both"/>
+              <w:rPr>
+                <w:rFonts w:ascii="Arial" w:hAnsi="Arial" w:cs="Arial"/>
+                <w:lang w:val="en-GB"/>
+              </w:rPr>
+            </w:pPr>
+            <w:r>
+              <w:rPr>
+                <w:rFonts w:ascii="Arial" w:hAnsi="Arial" w:cs="Arial"/>
+                <w:lang w:val="en-GB"/>
+              </w:rPr>
+              <w:t>Select Building</w:t>
+            </w:r>
+          </w:p>
+          <w:p>
+            <w:pPr>
+              <w:widowControl w:val="0"/>
+              <w:jc w:val="both"/>
+              <w:rPr>
+                <w:rFonts w:ascii="Arial" w:hAnsi="Arial" w:cs="Arial"/>
+                <w:lang w:val="en-GB"/>
+              </w:rPr>
+            </w:pPr>
+            <w:r>
+              <w:rPr>
+                <w:rFonts w:ascii="Arial" w:hAnsi="Arial" w:cs="Arial"/>
+                <w:lang w:val="en-GB"/>
+              </w:rPr>
+              <w:t>Press Update</w:t>
+            </w:r>
+          </w:p>
+        </w:tc>
+        <w:tc>
+          <w:tcPr>
+            <w:tcW w:w="2573" w:type="dxa"/>
+            <w:tcBorders>
+              <w:top w:val="single" w:sz="4" w:space="0" w:color="auto"/>
+              <w:left w:val="single" w:sz="4" w:space="0" w:color="auto"/>
+              <w:bottom w:val="single" w:sz="4" w:space="0" w:color="auto"/>
+              <w:right w:val="single" w:sz="4" w:space="0" w:color="auto"/>
+            </w:tcBorders>
+          </w:tcPr>
+          <w:p>
+            <w:pPr>
+              <w:widowControl w:val="0"/>
+              <w:jc w:val="both"/>
+              <w:rPr>
+                <w:rFonts w:ascii="Arial" w:hAnsi="Arial" w:cs="Arial"/>
+                <w:lang w:val="en-GB"/>
+              </w:rPr>
+            </w:pPr>
+            <w:r>
+              <w:rPr>
+                <w:rFonts w:ascii="Arial" w:hAnsi="Arial" w:cs="Arial"/>
+                <w:lang w:val="en-GB"/>
+              </w:rPr>
+              <w:t>Building is updated, views are refreshed.</w:t>
+            </w:r>
+          </w:p>
+        </w:tc>
+        <w:tc>
+          <w:tcPr>
+            <w:tcW w:w="2217" w:type="dxa"/>
+            <w:tcBorders>
+              <w:top w:val="single" w:sz="4" w:space="0" w:color="auto"/>
+              <w:left w:val="single" w:sz="4" w:space="0" w:color="auto"/>
+              <w:bottom w:val="single" w:sz="4" w:space="0" w:color="auto"/>
+              <w:right w:val="single" w:sz="4" w:space="0" w:color="auto"/>
+            </w:tcBorders>
+          </w:tcPr>
+          <w:p>
+            <w:pPr>
+              <w:widowControl w:val="0"/>
+              <w:jc w:val="both"/>
+              <w:rPr>
+                <w:rFonts w:ascii="Arial" w:hAnsi="Arial" w:cs="Arial"/>
+                <w:lang w:val="en-GB"/>
+              </w:rPr>
+            </w:pPr>
+            <w:r>
+              <w:rPr>
+                <w:rFonts w:ascii="Arial" w:hAnsi="Arial" w:cs="Arial"/>
+                <w:lang w:val="en-GB"/>
+              </w:rPr>
+              <w:t xml:space="preserve">As expected </w:t>
+            </w:r>
+          </w:p>
+        </w:tc>
+      </w:tr>
+      <w:tr>
+        <w:trPr>
+          <w:trHeight w:val="503"/>
+          <w:jc w:val="center"/>
+        </w:trPr>
+        <w:tc>
+          <w:tcPr>
+            <w:tcW w:w="3397" w:type="dxa"/>
+            <w:tcBorders>
+              <w:top w:val="single" w:sz="4" w:space="0" w:color="auto"/>
+              <w:left w:val="single" w:sz="4" w:space="0" w:color="auto"/>
+              <w:bottom w:val="single" w:sz="4" w:space="0" w:color="auto"/>
+              <w:right w:val="single" w:sz="4" w:space="0" w:color="auto"/>
+            </w:tcBorders>
+          </w:tcPr>
+          <w:p>
+            <w:pPr>
+              <w:widowControl w:val="0"/>
+              <w:jc w:val="both"/>
+              <w:rPr>
+                <w:rFonts w:ascii="Arial" w:hAnsi="Arial" w:cs="Arial"/>
+                <w:lang w:val="en-GB"/>
+              </w:rPr>
+            </w:pPr>
+            <w:r>
+              <w:rPr>
+                <w:rFonts w:ascii="Arial" w:hAnsi="Arial" w:cs="Arial"/>
+                <w:lang w:val="en-GB"/>
+              </w:rPr>
+              <w:t xml:space="preserve">Selected Building (from </w:t>
+            </w:r>
+            <w:proofErr w:type="spellStart"/>
+            <w:r>
+              <w:rPr>
+                <w:rFonts w:ascii="Arial" w:hAnsi="Arial" w:cs="Arial"/>
+                <w:lang w:val="en-GB"/>
+              </w:rPr>
+              <w:t>Listbox</w:t>
+            </w:r>
+            <w:proofErr w:type="spellEnd"/>
+            <w:r>
+              <w:rPr>
+                <w:rFonts w:ascii="Arial" w:hAnsi="Arial" w:cs="Arial"/>
+                <w:lang w:val="en-GB"/>
+              </w:rPr>
+              <w:t>)</w:t>
+            </w:r>
+          </w:p>
+        </w:tc>
+        <w:tc>
+          <w:tcPr>
+            <w:tcW w:w="2153" w:type="dxa"/>
+            <w:tcBorders>
+              <w:top w:val="single" w:sz="4" w:space="0" w:color="auto"/>
+              <w:left w:val="single" w:sz="4" w:space="0" w:color="auto"/>
+              <w:bottom w:val="single" w:sz="4" w:space="0" w:color="auto"/>
+              <w:right w:val="single" w:sz="4" w:space="0" w:color="auto"/>
+            </w:tcBorders>
+          </w:tcPr>
+          <w:p>
+            <w:pPr>
+              <w:widowControl w:val="0"/>
+              <w:jc w:val="both"/>
+              <w:rPr>
+                <w:rFonts w:ascii="Arial" w:hAnsi="Arial" w:cs="Arial"/>
+                <w:lang w:val="en-GB"/>
+              </w:rPr>
+            </w:pPr>
+            <w:r>
+              <w:rPr>
+                <w:rFonts w:ascii="Arial" w:hAnsi="Arial" w:cs="Arial"/>
+                <w:lang w:val="en-GB"/>
+              </w:rPr>
+              <w:t xml:space="preserve">Clicking on List box item </w:t>
+            </w:r>
+          </w:p>
+        </w:tc>
+        <w:tc>
+          <w:tcPr>
+            <w:tcW w:w="2573" w:type="dxa"/>
+            <w:tcBorders>
+              <w:top w:val="single" w:sz="4" w:space="0" w:color="auto"/>
+              <w:left w:val="single" w:sz="4" w:space="0" w:color="auto"/>
+              <w:bottom w:val="single" w:sz="4" w:space="0" w:color="auto"/>
+              <w:right w:val="single" w:sz="4" w:space="0" w:color="auto"/>
+            </w:tcBorders>
+          </w:tcPr>
+          <w:p>
+            <w:pPr>
+              <w:widowControl w:val="0"/>
+              <w:jc w:val="both"/>
+              <w:rPr>
+                <w:rFonts w:ascii="Arial" w:hAnsi="Arial" w:cs="Arial"/>
+                <w:lang w:val="en-GB"/>
+              </w:rPr>
+            </w:pPr>
+            <w:r>
+              <w:rPr>
+                <w:rFonts w:ascii="Arial" w:hAnsi="Arial" w:cs="Arial"/>
+                <w:lang w:val="en-GB"/>
+              </w:rPr>
+              <w:t>Control textbox display selected items values</w:t>
+            </w:r>
+          </w:p>
+        </w:tc>
+        <w:tc>
+          <w:tcPr>
+            <w:tcW w:w="2217" w:type="dxa"/>
+            <w:tcBorders>
+              <w:top w:val="single" w:sz="4" w:space="0" w:color="auto"/>
+              <w:left w:val="single" w:sz="4" w:space="0" w:color="auto"/>
+              <w:bottom w:val="single" w:sz="4" w:space="0" w:color="auto"/>
+              <w:right w:val="single" w:sz="4" w:space="0" w:color="auto"/>
+            </w:tcBorders>
+          </w:tcPr>
+          <w:p>
+            <w:pPr>
+              <w:widowControl w:val="0"/>
+              <w:jc w:val="both"/>
+              <w:rPr>
+                <w:rFonts w:ascii="Arial" w:hAnsi="Arial" w:cs="Arial"/>
+                <w:lang w:val="en-GB"/>
+              </w:rPr>
+            </w:pPr>
+            <w:r>
+              <w:rPr>
+                <w:rFonts w:ascii="Arial" w:hAnsi="Arial" w:cs="Arial"/>
+                <w:lang w:val="en-GB"/>
+              </w:rPr>
+              <w:t xml:space="preserve">As expected </w:t>
+            </w:r>
+          </w:p>
+        </w:tc>
+      </w:tr>
+      <w:tr>
+        <w:trPr>
+          <w:trHeight w:val="503"/>
+          <w:jc w:val="center"/>
+        </w:trPr>
+        <w:tc>
+          <w:tcPr>
+            <w:tcW w:w="3397" w:type="dxa"/>
+            <w:tcBorders>
+              <w:top w:val="single" w:sz="4" w:space="0" w:color="auto"/>
+              <w:left w:val="single" w:sz="4" w:space="0" w:color="auto"/>
+              <w:bottom w:val="single" w:sz="4" w:space="0" w:color="auto"/>
+              <w:right w:val="single" w:sz="4" w:space="0" w:color="auto"/>
+            </w:tcBorders>
+          </w:tcPr>
+          <w:p>
+            <w:pPr>
+              <w:widowControl w:val="0"/>
+              <w:jc w:val="both"/>
+              <w:rPr>
+                <w:rFonts w:ascii="Arial" w:hAnsi="Arial" w:cs="Arial"/>
+                <w:lang w:val="en-GB"/>
+              </w:rPr>
+            </w:pPr>
+            <w:r>
+              <w:rPr>
+                <w:rFonts w:ascii="Arial" w:hAnsi="Arial" w:cs="Arial"/>
+                <w:lang w:val="en-GB"/>
+              </w:rPr>
+              <w:t>Delete Building</w:t>
+            </w:r>
+          </w:p>
+        </w:tc>
+        <w:tc>
+          <w:tcPr>
+            <w:tcW w:w="2153" w:type="dxa"/>
+            <w:tcBorders>
+              <w:top w:val="single" w:sz="4" w:space="0" w:color="auto"/>
+              <w:left w:val="single" w:sz="4" w:space="0" w:color="auto"/>
+              <w:bottom w:val="single" w:sz="4" w:space="0" w:color="auto"/>
+              <w:right w:val="single" w:sz="4" w:space="0" w:color="auto"/>
+            </w:tcBorders>
+          </w:tcPr>
+          <w:p>
+            <w:pPr>
+              <w:widowControl w:val="0"/>
+              <w:jc w:val="both"/>
+              <w:rPr>
+                <w:rFonts w:ascii="Arial" w:hAnsi="Arial" w:cs="Arial"/>
+                <w:lang w:val="en-GB"/>
+              </w:rPr>
+            </w:pPr>
+            <w:r>
+              <w:rPr>
+                <w:rFonts w:ascii="Arial" w:hAnsi="Arial" w:cs="Arial"/>
+                <w:lang w:val="en-GB"/>
+              </w:rPr>
+              <w:t>Select building</w:t>
+            </w:r>
+          </w:p>
+          <w:p>
+            <w:pPr>
+              <w:widowControl w:val="0"/>
+              <w:jc w:val="both"/>
+              <w:rPr>
+                <w:rFonts w:ascii="Arial" w:hAnsi="Arial" w:cs="Arial"/>
+                <w:lang w:val="en-GB"/>
+              </w:rPr>
+            </w:pPr>
+            <w:r>
+              <w:rPr>
+                <w:rFonts w:ascii="Arial" w:hAnsi="Arial" w:cs="Arial"/>
+                <w:lang w:val="en-GB"/>
+              </w:rPr>
+              <w:t>Press delete</w:t>
+            </w:r>
+          </w:p>
+        </w:tc>
+        <w:tc>
+          <w:tcPr>
+            <w:tcW w:w="2573" w:type="dxa"/>
+            <w:tcBorders>
+              <w:top w:val="single" w:sz="4" w:space="0" w:color="auto"/>
+              <w:left w:val="single" w:sz="4" w:space="0" w:color="auto"/>
+              <w:bottom w:val="single" w:sz="4" w:space="0" w:color="auto"/>
+              <w:right w:val="single" w:sz="4" w:space="0" w:color="auto"/>
+            </w:tcBorders>
+          </w:tcPr>
+          <w:p>
+            <w:pPr>
+              <w:widowControl w:val="0"/>
+              <w:jc w:val="both"/>
+              <w:rPr>
+                <w:rFonts w:ascii="Arial" w:hAnsi="Arial" w:cs="Arial"/>
+                <w:lang w:val="en-GB"/>
+              </w:rPr>
+            </w:pPr>
+            <w:r>
+              <w:rPr>
+                <w:rFonts w:ascii="Arial" w:hAnsi="Arial" w:cs="Arial"/>
+                <w:lang w:val="en-GB"/>
+              </w:rPr>
+              <w:t>Warning Message</w:t>
+            </w:r>
+            <w:r>
+              <w:rPr>
+                <w:rFonts w:ascii="Arial" w:hAnsi="Arial" w:cs="Arial"/>
+                <w:lang w:val="en-GB"/>
+              </w:rPr>
+              <w:t xml:space="preserve"> deletes if user accepts</w:t>
+            </w:r>
+          </w:p>
+        </w:tc>
+        <w:tc>
+          <w:tcPr>
+            <w:tcW w:w="2217" w:type="dxa"/>
+            <w:tcBorders>
+              <w:top w:val="single" w:sz="4" w:space="0" w:color="auto"/>
+              <w:left w:val="single" w:sz="4" w:space="0" w:color="auto"/>
+              <w:bottom w:val="single" w:sz="4" w:space="0" w:color="auto"/>
+              <w:right w:val="single" w:sz="4" w:space="0" w:color="auto"/>
+            </w:tcBorders>
+          </w:tcPr>
+          <w:p>
+            <w:pPr>
+              <w:widowControl w:val="0"/>
+              <w:jc w:val="both"/>
+              <w:rPr>
+                <w:rFonts w:ascii="Arial" w:hAnsi="Arial" w:cs="Arial"/>
+                <w:lang w:val="en-GB"/>
+              </w:rPr>
+            </w:pPr>
+            <w:r>
+              <w:rPr>
+                <w:rFonts w:ascii="Arial" w:hAnsi="Arial" w:cs="Arial"/>
+                <w:lang w:val="en-GB"/>
+              </w:rPr>
+              <w:t xml:space="preserve">As expected </w:t>
+            </w:r>
+          </w:p>
+        </w:tc>
+      </w:tr>
+      <w:tr>
+        <w:trPr>
+          <w:trHeight w:val="503"/>
+          <w:jc w:val="center"/>
+        </w:trPr>
+        <w:tc>
+          <w:tcPr>
+            <w:tcW w:w="3397" w:type="dxa"/>
+            <w:tcBorders>
+              <w:top w:val="single" w:sz="4" w:space="0" w:color="auto"/>
+              <w:left w:val="single" w:sz="4" w:space="0" w:color="auto"/>
+              <w:bottom w:val="single" w:sz="4" w:space="0" w:color="auto"/>
+              <w:right w:val="single" w:sz="4" w:space="0" w:color="auto"/>
+            </w:tcBorders>
+          </w:tcPr>
+          <w:p>
+            <w:pPr>
+              <w:widowControl w:val="0"/>
+              <w:jc w:val="both"/>
+              <w:rPr>
+                <w:rFonts w:ascii="Arial" w:hAnsi="Arial" w:cs="Arial"/>
+                <w:lang w:val="en-GB"/>
+              </w:rPr>
+            </w:pPr>
+            <w:r>
+              <w:rPr>
+                <w:rFonts w:ascii="Arial" w:hAnsi="Arial" w:cs="Arial"/>
+                <w:lang w:val="en-GB"/>
+              </w:rPr>
+              <w:t>Move Building around Panel</w:t>
+            </w:r>
+          </w:p>
+        </w:tc>
+        <w:tc>
+          <w:tcPr>
+            <w:tcW w:w="2153" w:type="dxa"/>
+            <w:tcBorders>
+              <w:top w:val="single" w:sz="4" w:space="0" w:color="auto"/>
+              <w:left w:val="single" w:sz="4" w:space="0" w:color="auto"/>
+              <w:bottom w:val="single" w:sz="4" w:space="0" w:color="auto"/>
+              <w:right w:val="single" w:sz="4" w:space="0" w:color="auto"/>
+            </w:tcBorders>
+          </w:tcPr>
+          <w:p>
+            <w:pPr>
+              <w:widowControl w:val="0"/>
+              <w:jc w:val="both"/>
+              <w:rPr>
+                <w:rFonts w:ascii="Arial" w:hAnsi="Arial" w:cs="Arial"/>
+                <w:lang w:val="en-GB"/>
+              </w:rPr>
+            </w:pPr>
+            <w:r>
+              <w:rPr>
+                <w:rFonts w:ascii="Arial" w:hAnsi="Arial" w:cs="Arial"/>
+                <w:lang w:val="en-GB"/>
+              </w:rPr>
+              <w:t>Click on graphic and try to drag.</w:t>
+            </w:r>
+          </w:p>
+        </w:tc>
+        <w:tc>
+          <w:tcPr>
+            <w:tcW w:w="2573" w:type="dxa"/>
+            <w:tcBorders>
+              <w:top w:val="single" w:sz="4" w:space="0" w:color="auto"/>
+              <w:left w:val="single" w:sz="4" w:space="0" w:color="auto"/>
+              <w:bottom w:val="single" w:sz="4" w:space="0" w:color="auto"/>
+              <w:right w:val="single" w:sz="4" w:space="0" w:color="auto"/>
+            </w:tcBorders>
+          </w:tcPr>
+          <w:p>
+            <w:pPr>
+              <w:widowControl w:val="0"/>
+              <w:jc w:val="both"/>
+              <w:rPr>
+                <w:rFonts w:ascii="Arial" w:hAnsi="Arial" w:cs="Arial"/>
+                <w:lang w:val="en-GB"/>
+              </w:rPr>
+            </w:pPr>
+            <w:r>
+              <w:rPr>
+                <w:rFonts w:ascii="Arial" w:hAnsi="Arial" w:cs="Arial"/>
+                <w:lang w:val="en-GB"/>
+              </w:rPr>
+              <w:t xml:space="preserve">Selected building </w:t>
+            </w:r>
+            <w:proofErr w:type="gramStart"/>
+            <w:r>
+              <w:rPr>
+                <w:rFonts w:ascii="Arial" w:hAnsi="Arial" w:cs="Arial"/>
+                <w:lang w:val="en-GB"/>
+              </w:rPr>
+              <w:t>is able to</w:t>
+            </w:r>
+            <w:proofErr w:type="gramEnd"/>
+            <w:r>
+              <w:rPr>
+                <w:rFonts w:ascii="Arial" w:hAnsi="Arial" w:cs="Arial"/>
+                <w:lang w:val="en-GB"/>
+              </w:rPr>
+              <w:t xml:space="preserve"> be dragged around the panel and its coordinates update correspondingly.</w:t>
+            </w:r>
+          </w:p>
+        </w:tc>
+        <w:tc>
+          <w:tcPr>
+            <w:tcW w:w="2217" w:type="dxa"/>
+            <w:tcBorders>
+              <w:top w:val="single" w:sz="4" w:space="0" w:color="auto"/>
+              <w:left w:val="single" w:sz="4" w:space="0" w:color="auto"/>
+              <w:bottom w:val="single" w:sz="4" w:space="0" w:color="auto"/>
+              <w:right w:val="single" w:sz="4" w:space="0" w:color="auto"/>
+            </w:tcBorders>
+          </w:tcPr>
+          <w:p>
+            <w:pPr>
+              <w:widowControl w:val="0"/>
+              <w:jc w:val="both"/>
+              <w:rPr>
+                <w:rFonts w:ascii="Arial" w:hAnsi="Arial" w:cs="Arial"/>
+                <w:lang w:val="en-GB"/>
+              </w:rPr>
+            </w:pPr>
+            <w:r>
+              <w:rPr>
+                <w:rFonts w:ascii="Arial" w:hAnsi="Arial" w:cs="Arial"/>
+                <w:lang w:val="en-GB"/>
+              </w:rPr>
+              <w:t xml:space="preserve">As expected </w:t>
+            </w:r>
+          </w:p>
+        </w:tc>
+      </w:tr>
+      <w:tr>
+        <w:trPr>
+          <w:trHeight w:val="503"/>
+          <w:jc w:val="center"/>
+        </w:trPr>
+        <w:tc>
+          <w:tcPr>
+            <w:tcW w:w="3397" w:type="dxa"/>
+            <w:tcBorders>
+              <w:top w:val="single" w:sz="4" w:space="0" w:color="auto"/>
+              <w:left w:val="single" w:sz="4" w:space="0" w:color="auto"/>
+              <w:bottom w:val="single" w:sz="4" w:space="0" w:color="auto"/>
+              <w:right w:val="single" w:sz="4" w:space="0" w:color="auto"/>
+            </w:tcBorders>
+          </w:tcPr>
+          <w:p>
+            <w:pPr>
+              <w:widowControl w:val="0"/>
+              <w:jc w:val="both"/>
+              <w:rPr>
+                <w:rFonts w:ascii="Arial" w:hAnsi="Arial" w:cs="Arial"/>
+                <w:lang w:val="en-GB"/>
+              </w:rPr>
+            </w:pPr>
+            <w:r>
+              <w:rPr>
+                <w:rFonts w:ascii="Arial" w:hAnsi="Arial" w:cs="Arial"/>
+                <w:lang w:val="en-GB"/>
+              </w:rPr>
+              <w:t>Select Building (on Panel)</w:t>
+            </w:r>
+          </w:p>
+        </w:tc>
+        <w:tc>
+          <w:tcPr>
+            <w:tcW w:w="2153" w:type="dxa"/>
+            <w:tcBorders>
+              <w:top w:val="single" w:sz="4" w:space="0" w:color="auto"/>
+              <w:left w:val="single" w:sz="4" w:space="0" w:color="auto"/>
+              <w:bottom w:val="single" w:sz="4" w:space="0" w:color="auto"/>
+              <w:right w:val="single" w:sz="4" w:space="0" w:color="auto"/>
+            </w:tcBorders>
+          </w:tcPr>
+          <w:p>
+            <w:pPr>
+              <w:widowControl w:val="0"/>
+              <w:jc w:val="both"/>
+              <w:rPr>
+                <w:rFonts w:ascii="Arial" w:hAnsi="Arial" w:cs="Arial"/>
+                <w:lang w:val="en-GB"/>
+              </w:rPr>
+            </w:pPr>
+            <w:r>
+              <w:rPr>
+                <w:rFonts w:ascii="Arial" w:hAnsi="Arial" w:cs="Arial"/>
+                <w:lang w:val="en-GB"/>
+              </w:rPr>
+              <w:t>Click on graphic</w:t>
+            </w:r>
+          </w:p>
+        </w:tc>
+        <w:tc>
+          <w:tcPr>
+            <w:tcW w:w="2573" w:type="dxa"/>
+            <w:tcBorders>
+              <w:top w:val="single" w:sz="4" w:space="0" w:color="auto"/>
+              <w:left w:val="single" w:sz="4" w:space="0" w:color="auto"/>
+              <w:bottom w:val="single" w:sz="4" w:space="0" w:color="auto"/>
+              <w:right w:val="single" w:sz="4" w:space="0" w:color="auto"/>
+            </w:tcBorders>
+          </w:tcPr>
+          <w:p>
+            <w:pPr>
+              <w:widowControl w:val="0"/>
+              <w:jc w:val="both"/>
+              <w:rPr>
+                <w:rFonts w:ascii="Arial" w:hAnsi="Arial" w:cs="Arial"/>
+                <w:lang w:val="en-GB"/>
+              </w:rPr>
+            </w:pPr>
+            <w:r>
+              <w:rPr>
+                <w:rFonts w:ascii="Arial" w:hAnsi="Arial" w:cs="Arial"/>
+                <w:lang w:val="en-GB"/>
+              </w:rPr>
+              <w:t>Selected building information is displayed on control textboxes</w:t>
+            </w:r>
+          </w:p>
+        </w:tc>
+        <w:tc>
+          <w:tcPr>
+            <w:tcW w:w="2217" w:type="dxa"/>
+            <w:tcBorders>
+              <w:top w:val="single" w:sz="4" w:space="0" w:color="auto"/>
+              <w:left w:val="single" w:sz="4" w:space="0" w:color="auto"/>
+              <w:bottom w:val="single" w:sz="4" w:space="0" w:color="auto"/>
+              <w:right w:val="single" w:sz="4" w:space="0" w:color="auto"/>
+            </w:tcBorders>
+          </w:tcPr>
+          <w:p>
+            <w:pPr>
+              <w:widowControl w:val="0"/>
+              <w:jc w:val="both"/>
+              <w:rPr>
+                <w:rFonts w:ascii="Arial" w:hAnsi="Arial" w:cs="Arial"/>
+                <w:lang w:val="en-GB"/>
+              </w:rPr>
+            </w:pPr>
+            <w:r>
+              <w:rPr>
+                <w:rFonts w:ascii="Arial" w:hAnsi="Arial" w:cs="Arial"/>
+                <w:lang w:val="en-GB"/>
+              </w:rPr>
+              <w:t xml:space="preserve">As expected </w:t>
+            </w:r>
+          </w:p>
+        </w:tc>
+      </w:tr>
+      <w:tr>
+        <w:trPr>
+          <w:trHeight w:val="503"/>
+          <w:jc w:val="center"/>
+        </w:trPr>
+        <w:tc>
+          <w:tcPr>
+            <w:tcW w:w="3397" w:type="dxa"/>
+            <w:tcBorders>
+              <w:top w:val="single" w:sz="4" w:space="0" w:color="auto"/>
+              <w:left w:val="single" w:sz="4" w:space="0" w:color="auto"/>
+              <w:bottom w:val="single" w:sz="4" w:space="0" w:color="auto"/>
+              <w:right w:val="single" w:sz="4" w:space="0" w:color="auto"/>
+            </w:tcBorders>
+          </w:tcPr>
+          <w:p>
+            <w:pPr>
+              <w:widowControl w:val="0"/>
+              <w:jc w:val="both"/>
+              <w:rPr>
+                <w:rFonts w:ascii="Arial" w:hAnsi="Arial" w:cs="Arial"/>
+                <w:lang w:val="en-GB"/>
+              </w:rPr>
+            </w:pPr>
+            <w:r>
+              <w:rPr>
+                <w:rFonts w:ascii="Arial" w:hAnsi="Arial" w:cs="Arial"/>
+                <w:lang w:val="en-GB"/>
+              </w:rPr>
+              <w:t>Delete Building (GUI View)</w:t>
+            </w:r>
+          </w:p>
+        </w:tc>
+        <w:tc>
+          <w:tcPr>
+            <w:tcW w:w="2153" w:type="dxa"/>
+            <w:tcBorders>
+              <w:top w:val="single" w:sz="4" w:space="0" w:color="auto"/>
+              <w:left w:val="single" w:sz="4" w:space="0" w:color="auto"/>
+              <w:bottom w:val="single" w:sz="4" w:space="0" w:color="auto"/>
+              <w:right w:val="single" w:sz="4" w:space="0" w:color="auto"/>
+            </w:tcBorders>
+          </w:tcPr>
+          <w:p>
+            <w:pPr>
+              <w:widowControl w:val="0"/>
+              <w:jc w:val="both"/>
+              <w:rPr>
+                <w:rFonts w:ascii="Arial" w:hAnsi="Arial" w:cs="Arial"/>
+                <w:lang w:val="en-GB"/>
+              </w:rPr>
+            </w:pPr>
+            <w:r>
+              <w:rPr>
+                <w:rFonts w:ascii="Arial" w:hAnsi="Arial" w:cs="Arial"/>
+                <w:lang w:val="en-GB"/>
+              </w:rPr>
+              <w:t>Click on graphic, click delete</w:t>
+            </w:r>
+          </w:p>
+        </w:tc>
+        <w:tc>
+          <w:tcPr>
+            <w:tcW w:w="2573" w:type="dxa"/>
+            <w:tcBorders>
+              <w:top w:val="single" w:sz="4" w:space="0" w:color="auto"/>
+              <w:left w:val="single" w:sz="4" w:space="0" w:color="auto"/>
+              <w:bottom w:val="single" w:sz="4" w:space="0" w:color="auto"/>
+              <w:right w:val="single" w:sz="4" w:space="0" w:color="auto"/>
+            </w:tcBorders>
+          </w:tcPr>
+          <w:p>
+            <w:pPr>
+              <w:widowControl w:val="0"/>
+              <w:jc w:val="both"/>
+              <w:rPr>
+                <w:rFonts w:ascii="Arial" w:hAnsi="Arial" w:cs="Arial"/>
+                <w:lang w:val="en-GB"/>
+              </w:rPr>
+            </w:pPr>
+            <w:r>
+              <w:rPr>
+                <w:rFonts w:ascii="Arial" w:hAnsi="Arial" w:cs="Arial"/>
+                <w:lang w:val="en-GB"/>
+              </w:rPr>
+              <w:t>Selected building is deleted, after user agrees to warning message.</w:t>
+            </w:r>
+          </w:p>
+        </w:tc>
+        <w:tc>
+          <w:tcPr>
+            <w:tcW w:w="2217" w:type="dxa"/>
+            <w:tcBorders>
+              <w:top w:val="single" w:sz="4" w:space="0" w:color="auto"/>
+              <w:left w:val="single" w:sz="4" w:space="0" w:color="auto"/>
+              <w:bottom w:val="single" w:sz="4" w:space="0" w:color="auto"/>
+              <w:right w:val="single" w:sz="4" w:space="0" w:color="auto"/>
+            </w:tcBorders>
+          </w:tcPr>
+          <w:p>
+            <w:pPr>
+              <w:widowControl w:val="0"/>
+              <w:jc w:val="both"/>
+              <w:rPr>
+                <w:rFonts w:ascii="Arial" w:hAnsi="Arial" w:cs="Arial"/>
+                <w:lang w:val="en-GB"/>
+              </w:rPr>
+            </w:pPr>
+            <w:r>
+              <w:rPr>
+                <w:rFonts w:ascii="Arial" w:hAnsi="Arial" w:cs="Arial"/>
+                <w:lang w:val="en-GB"/>
+              </w:rPr>
+              <w:t xml:space="preserve">As expected </w:t>
+            </w:r>
+          </w:p>
+        </w:tc>
+      </w:tr>
+      <w:tr>
+        <w:trPr>
+          <w:trHeight w:val="503"/>
+          <w:jc w:val="center"/>
+        </w:trPr>
+        <w:tc>
+          <w:tcPr>
+            <w:tcW w:w="3397" w:type="dxa"/>
+            <w:tcBorders>
+              <w:top w:val="single" w:sz="4" w:space="0" w:color="auto"/>
+              <w:left w:val="single" w:sz="4" w:space="0" w:color="auto"/>
+              <w:bottom w:val="single" w:sz="4" w:space="0" w:color="auto"/>
+              <w:right w:val="single" w:sz="4" w:space="0" w:color="auto"/>
+            </w:tcBorders>
+          </w:tcPr>
+          <w:p>
+            <w:pPr>
+              <w:widowControl w:val="0"/>
+              <w:jc w:val="both"/>
+              <w:rPr>
+                <w:rFonts w:ascii="Arial" w:hAnsi="Arial" w:cs="Arial"/>
+                <w:lang w:val="en-GB"/>
+              </w:rPr>
+            </w:pPr>
+            <w:r>
+              <w:rPr>
+                <w:rFonts w:ascii="Arial" w:hAnsi="Arial" w:cs="Arial"/>
+                <w:lang w:val="en-GB"/>
+              </w:rPr>
+              <w:t>Update Building (GUI View)</w:t>
+            </w:r>
+          </w:p>
+        </w:tc>
+        <w:tc>
+          <w:tcPr>
+            <w:tcW w:w="2153" w:type="dxa"/>
+            <w:tcBorders>
+              <w:top w:val="single" w:sz="4" w:space="0" w:color="auto"/>
+              <w:left w:val="single" w:sz="4" w:space="0" w:color="auto"/>
+              <w:bottom w:val="single" w:sz="4" w:space="0" w:color="auto"/>
+              <w:right w:val="single" w:sz="4" w:space="0" w:color="auto"/>
+            </w:tcBorders>
+          </w:tcPr>
+          <w:p>
+            <w:pPr>
+              <w:widowControl w:val="0"/>
+              <w:jc w:val="both"/>
+              <w:rPr>
+                <w:rFonts w:ascii="Arial" w:hAnsi="Arial" w:cs="Arial"/>
+                <w:lang w:val="en-GB"/>
+              </w:rPr>
+            </w:pPr>
+            <w:r>
+              <w:rPr>
+                <w:rFonts w:ascii="Arial" w:hAnsi="Arial" w:cs="Arial"/>
+                <w:lang w:val="en-GB"/>
+              </w:rPr>
+              <w:t>Click on graphic, enter new data, click update.</w:t>
+            </w:r>
+          </w:p>
+        </w:tc>
+        <w:tc>
+          <w:tcPr>
+            <w:tcW w:w="2573" w:type="dxa"/>
+            <w:tcBorders>
+              <w:top w:val="single" w:sz="4" w:space="0" w:color="auto"/>
+              <w:left w:val="single" w:sz="4" w:space="0" w:color="auto"/>
+              <w:bottom w:val="single" w:sz="4" w:space="0" w:color="auto"/>
+              <w:right w:val="single" w:sz="4" w:space="0" w:color="auto"/>
+            </w:tcBorders>
+          </w:tcPr>
+          <w:p>
+            <w:pPr>
+              <w:widowControl w:val="0"/>
+              <w:jc w:val="both"/>
+              <w:rPr>
+                <w:rFonts w:ascii="Arial" w:hAnsi="Arial" w:cs="Arial"/>
+                <w:lang w:val="en-GB"/>
+              </w:rPr>
+            </w:pPr>
+            <w:r>
+              <w:rPr>
+                <w:rFonts w:ascii="Arial" w:hAnsi="Arial" w:cs="Arial"/>
+                <w:lang w:val="en-GB"/>
+              </w:rPr>
+              <w:t>New values are saved. View is refreshed</w:t>
+            </w:r>
+          </w:p>
+        </w:tc>
+        <w:tc>
+          <w:tcPr>
+            <w:tcW w:w="2217" w:type="dxa"/>
+            <w:tcBorders>
+              <w:top w:val="single" w:sz="4" w:space="0" w:color="auto"/>
+              <w:left w:val="single" w:sz="4" w:space="0" w:color="auto"/>
+              <w:bottom w:val="single" w:sz="4" w:space="0" w:color="auto"/>
+              <w:right w:val="single" w:sz="4" w:space="0" w:color="auto"/>
+            </w:tcBorders>
+          </w:tcPr>
+          <w:p>
+            <w:pPr>
+              <w:widowControl w:val="0"/>
+              <w:jc w:val="both"/>
+              <w:rPr>
+                <w:rFonts w:ascii="Arial" w:hAnsi="Arial" w:cs="Arial"/>
+                <w:lang w:val="en-GB"/>
+              </w:rPr>
+            </w:pPr>
+            <w:r>
+              <w:rPr>
+                <w:rFonts w:ascii="Arial" w:hAnsi="Arial" w:cs="Arial"/>
+                <w:lang w:val="en-GB"/>
+              </w:rPr>
+              <w:t xml:space="preserve">As expected </w:t>
+            </w:r>
+          </w:p>
+        </w:tc>
+      </w:tr>
+      <w:tr>
+        <w:trPr>
+          <w:trHeight w:val="503"/>
+          <w:jc w:val="center"/>
+        </w:trPr>
+        <w:tc>
+          <w:tcPr>
+            <w:tcW w:w="3397" w:type="dxa"/>
+            <w:tcBorders>
+              <w:top w:val="single" w:sz="4" w:space="0" w:color="auto"/>
+              <w:left w:val="single" w:sz="4" w:space="0" w:color="auto"/>
+              <w:bottom w:val="single" w:sz="4" w:space="0" w:color="auto"/>
+              <w:right w:val="single" w:sz="4" w:space="0" w:color="auto"/>
+            </w:tcBorders>
+          </w:tcPr>
+          <w:p>
+            <w:pPr>
+              <w:widowControl w:val="0"/>
+              <w:jc w:val="both"/>
+              <w:rPr>
+                <w:rFonts w:ascii="Arial" w:hAnsi="Arial" w:cs="Arial"/>
+                <w:lang w:val="en-GB"/>
+              </w:rPr>
+            </w:pPr>
+            <w:r>
+              <w:rPr>
+                <w:rFonts w:ascii="Arial" w:hAnsi="Arial" w:cs="Arial"/>
+                <w:lang w:val="en-GB"/>
+              </w:rPr>
+              <w:t>Display all building of a selected type</w:t>
+            </w:r>
+          </w:p>
+        </w:tc>
+        <w:tc>
+          <w:tcPr>
+            <w:tcW w:w="2153" w:type="dxa"/>
+            <w:tcBorders>
+              <w:top w:val="single" w:sz="4" w:space="0" w:color="auto"/>
+              <w:left w:val="single" w:sz="4" w:space="0" w:color="auto"/>
+              <w:bottom w:val="single" w:sz="4" w:space="0" w:color="auto"/>
+              <w:right w:val="single" w:sz="4" w:space="0" w:color="auto"/>
+            </w:tcBorders>
+          </w:tcPr>
+          <w:p>
+            <w:pPr>
+              <w:widowControl w:val="0"/>
+              <w:jc w:val="both"/>
+              <w:rPr>
+                <w:rFonts w:ascii="Arial" w:hAnsi="Arial" w:cs="Arial"/>
+                <w:lang w:val="en-GB"/>
+              </w:rPr>
+            </w:pPr>
+            <w:r>
+              <w:rPr>
+                <w:rFonts w:ascii="Arial" w:hAnsi="Arial" w:cs="Arial"/>
+                <w:lang w:val="en-GB"/>
+              </w:rPr>
+              <w:t>Selected a type from the combo box</w:t>
+            </w:r>
+          </w:p>
+        </w:tc>
+        <w:tc>
+          <w:tcPr>
+            <w:tcW w:w="2573" w:type="dxa"/>
+            <w:tcBorders>
+              <w:top w:val="single" w:sz="4" w:space="0" w:color="auto"/>
+              <w:left w:val="single" w:sz="4" w:space="0" w:color="auto"/>
+              <w:bottom w:val="single" w:sz="4" w:space="0" w:color="auto"/>
+              <w:right w:val="single" w:sz="4" w:space="0" w:color="auto"/>
+            </w:tcBorders>
+          </w:tcPr>
+          <w:p>
+            <w:pPr>
+              <w:widowControl w:val="0"/>
+              <w:jc w:val="both"/>
+              <w:rPr>
+                <w:rFonts w:ascii="Arial" w:hAnsi="Arial" w:cs="Arial"/>
+                <w:lang w:val="en-GB"/>
+              </w:rPr>
+            </w:pPr>
+            <w:r>
+              <w:rPr>
+                <w:rFonts w:ascii="Arial" w:hAnsi="Arial" w:cs="Arial"/>
+                <w:lang w:val="en-GB"/>
+              </w:rPr>
+              <w:t>Displays based on filter selected</w:t>
+            </w:r>
+          </w:p>
+        </w:tc>
+        <w:tc>
+          <w:tcPr>
+            <w:tcW w:w="2217" w:type="dxa"/>
+            <w:tcBorders>
+              <w:top w:val="single" w:sz="4" w:space="0" w:color="auto"/>
+              <w:left w:val="single" w:sz="4" w:space="0" w:color="auto"/>
+              <w:bottom w:val="single" w:sz="4" w:space="0" w:color="auto"/>
+              <w:right w:val="single" w:sz="4" w:space="0" w:color="auto"/>
+            </w:tcBorders>
+          </w:tcPr>
+          <w:p>
+            <w:pPr>
+              <w:widowControl w:val="0"/>
+              <w:jc w:val="both"/>
+              <w:rPr>
+                <w:rFonts w:ascii="Arial" w:hAnsi="Arial" w:cs="Arial"/>
+                <w:lang w:val="en-GB"/>
+              </w:rPr>
+            </w:pPr>
+            <w:r>
+              <w:rPr>
+                <w:rFonts w:ascii="Arial" w:hAnsi="Arial" w:cs="Arial"/>
+                <w:lang w:val="en-GB"/>
+              </w:rPr>
+              <w:t xml:space="preserve">As expected </w:t>
+            </w:r>
+          </w:p>
+        </w:tc>
+      </w:tr>
+      <w:tr>
+        <w:trPr>
+          <w:trHeight w:val="503"/>
+          <w:jc w:val="center"/>
+        </w:trPr>
+        <w:tc>
+          <w:tcPr>
+            <w:tcW w:w="3397" w:type="dxa"/>
+            <w:tcBorders>
+              <w:top w:val="single" w:sz="4" w:space="0" w:color="auto"/>
+              <w:left w:val="single" w:sz="4" w:space="0" w:color="auto"/>
+              <w:bottom w:val="single" w:sz="4" w:space="0" w:color="auto"/>
+              <w:right w:val="single" w:sz="4" w:space="0" w:color="auto"/>
+            </w:tcBorders>
+          </w:tcPr>
+          <w:p>
+            <w:pPr>
+              <w:widowControl w:val="0"/>
+              <w:jc w:val="both"/>
+              <w:rPr>
+                <w:rFonts w:ascii="Arial" w:hAnsi="Arial" w:cs="Arial"/>
+                <w:lang w:val="en-GB"/>
+              </w:rPr>
+            </w:pPr>
+            <w:r>
+              <w:rPr>
+                <w:rFonts w:ascii="Arial" w:hAnsi="Arial" w:cs="Arial"/>
+                <w:lang w:val="en-GB"/>
+              </w:rPr>
+              <w:t>All Views update to show new building being added</w:t>
+            </w:r>
+          </w:p>
+        </w:tc>
+        <w:tc>
+          <w:tcPr>
+            <w:tcW w:w="2153" w:type="dxa"/>
+            <w:tcBorders>
+              <w:top w:val="single" w:sz="4" w:space="0" w:color="auto"/>
+              <w:left w:val="single" w:sz="4" w:space="0" w:color="auto"/>
+              <w:bottom w:val="single" w:sz="4" w:space="0" w:color="auto"/>
+              <w:right w:val="single" w:sz="4" w:space="0" w:color="auto"/>
+            </w:tcBorders>
+          </w:tcPr>
+          <w:p>
+            <w:pPr>
+              <w:widowControl w:val="0"/>
+              <w:jc w:val="both"/>
+              <w:rPr>
+                <w:rFonts w:ascii="Arial" w:hAnsi="Arial" w:cs="Arial"/>
+                <w:lang w:val="en-GB"/>
+              </w:rPr>
+            </w:pPr>
+            <w:r>
+              <w:rPr>
+                <w:rFonts w:ascii="Arial" w:hAnsi="Arial" w:cs="Arial"/>
+                <w:lang w:val="en-GB"/>
+              </w:rPr>
+              <w:t xml:space="preserve">Automatically triggers after any add, update or delete function. </w:t>
+            </w:r>
+          </w:p>
+        </w:tc>
+        <w:tc>
+          <w:tcPr>
+            <w:tcW w:w="2573" w:type="dxa"/>
+            <w:tcBorders>
+              <w:top w:val="single" w:sz="4" w:space="0" w:color="auto"/>
+              <w:left w:val="single" w:sz="4" w:space="0" w:color="auto"/>
+              <w:bottom w:val="single" w:sz="4" w:space="0" w:color="auto"/>
+              <w:right w:val="single" w:sz="4" w:space="0" w:color="auto"/>
+            </w:tcBorders>
+          </w:tcPr>
+          <w:p>
+            <w:pPr>
+              <w:widowControl w:val="0"/>
+              <w:jc w:val="both"/>
+              <w:rPr>
+                <w:rFonts w:ascii="Arial" w:hAnsi="Arial" w:cs="Arial"/>
+                <w:lang w:val="en-GB"/>
+              </w:rPr>
+            </w:pPr>
+            <w:r>
+              <w:rPr>
+                <w:rFonts w:ascii="Arial" w:hAnsi="Arial" w:cs="Arial"/>
+                <w:lang w:val="en-GB"/>
+              </w:rPr>
+              <w:t xml:space="preserve">Views reflect changes </w:t>
+            </w:r>
+          </w:p>
+        </w:tc>
+        <w:tc>
+          <w:tcPr>
+            <w:tcW w:w="2217" w:type="dxa"/>
+            <w:tcBorders>
+              <w:top w:val="single" w:sz="4" w:space="0" w:color="auto"/>
+              <w:left w:val="single" w:sz="4" w:space="0" w:color="auto"/>
+              <w:bottom w:val="single" w:sz="4" w:space="0" w:color="auto"/>
+              <w:right w:val="single" w:sz="4" w:space="0" w:color="auto"/>
+            </w:tcBorders>
+          </w:tcPr>
+          <w:p>
+            <w:pPr>
+              <w:widowControl w:val="0"/>
+              <w:jc w:val="both"/>
+              <w:rPr>
+                <w:rFonts w:ascii="Arial" w:hAnsi="Arial" w:cs="Arial"/>
+                <w:lang w:val="en-GB"/>
+              </w:rPr>
+            </w:pPr>
+            <w:r>
+              <w:rPr>
+                <w:rFonts w:ascii="Arial" w:hAnsi="Arial" w:cs="Arial"/>
+                <w:lang w:val="en-GB"/>
+              </w:rPr>
+              <w:t xml:space="preserve">As expected </w:t>
+            </w:r>
+          </w:p>
+        </w:tc>
+      </w:tr>
+      <w:tr>
+        <w:trPr>
+          <w:trHeight w:val="503"/>
+          <w:jc w:val="center"/>
+        </w:trPr>
+        <w:tc>
+          <w:tcPr>
+            <w:tcW w:w="3397" w:type="dxa"/>
+            <w:tcBorders>
+              <w:top w:val="single" w:sz="4" w:space="0" w:color="auto"/>
+              <w:left w:val="single" w:sz="4" w:space="0" w:color="auto"/>
+              <w:bottom w:val="single" w:sz="4" w:space="0" w:color="auto"/>
+              <w:right w:val="single" w:sz="4" w:space="0" w:color="auto"/>
+            </w:tcBorders>
+          </w:tcPr>
+          <w:p>
+            <w:pPr>
+              <w:widowControl w:val="0"/>
+              <w:jc w:val="both"/>
+              <w:rPr>
+                <w:rFonts w:ascii="Arial" w:hAnsi="Arial" w:cs="Arial"/>
+                <w:lang w:val="en-GB"/>
+              </w:rPr>
+            </w:pPr>
+            <w:r>
+              <w:rPr>
+                <w:rFonts w:ascii="Arial" w:hAnsi="Arial" w:cs="Arial"/>
+                <w:lang w:val="en-GB"/>
+              </w:rPr>
+              <w:t>Load Data</w:t>
+            </w:r>
+          </w:p>
+        </w:tc>
+        <w:tc>
+          <w:tcPr>
+            <w:tcW w:w="2153" w:type="dxa"/>
+            <w:tcBorders>
+              <w:top w:val="single" w:sz="4" w:space="0" w:color="auto"/>
+              <w:left w:val="single" w:sz="4" w:space="0" w:color="auto"/>
+              <w:bottom w:val="single" w:sz="4" w:space="0" w:color="auto"/>
+              <w:right w:val="single" w:sz="4" w:space="0" w:color="auto"/>
+            </w:tcBorders>
+          </w:tcPr>
+          <w:p>
+            <w:pPr>
+              <w:widowControl w:val="0"/>
+              <w:jc w:val="both"/>
+              <w:rPr>
+                <w:rFonts w:ascii="Arial" w:hAnsi="Arial" w:cs="Arial"/>
+                <w:lang w:val="en-GB"/>
+              </w:rPr>
+            </w:pPr>
+            <w:r>
+              <w:rPr>
+                <w:rFonts w:ascii="Arial" w:hAnsi="Arial" w:cs="Arial"/>
+                <w:lang w:val="en-GB"/>
+              </w:rPr>
+              <w:t xml:space="preserve">Open file dialog, chose file, click open. </w:t>
+            </w:r>
+          </w:p>
+        </w:tc>
+        <w:tc>
+          <w:tcPr>
+            <w:tcW w:w="2573" w:type="dxa"/>
+            <w:tcBorders>
+              <w:top w:val="single" w:sz="4" w:space="0" w:color="auto"/>
+              <w:left w:val="single" w:sz="4" w:space="0" w:color="auto"/>
+              <w:bottom w:val="single" w:sz="4" w:space="0" w:color="auto"/>
+              <w:right w:val="single" w:sz="4" w:space="0" w:color="auto"/>
+            </w:tcBorders>
+          </w:tcPr>
+          <w:p>
+            <w:pPr>
+              <w:widowControl w:val="0"/>
+              <w:jc w:val="both"/>
+              <w:rPr>
+                <w:rFonts w:ascii="Arial" w:hAnsi="Arial" w:cs="Arial"/>
+                <w:lang w:val="en-GB"/>
+              </w:rPr>
+            </w:pPr>
+            <w:r>
+              <w:rPr>
+                <w:rFonts w:ascii="Arial" w:hAnsi="Arial" w:cs="Arial"/>
+                <w:lang w:val="en-GB"/>
+              </w:rPr>
+              <w:t>.</w:t>
+            </w:r>
+            <w:proofErr w:type="spellStart"/>
+            <w:r>
+              <w:rPr>
+                <w:rFonts w:ascii="Arial" w:hAnsi="Arial" w:cs="Arial"/>
+                <w:lang w:val="en-GB"/>
+              </w:rPr>
+              <w:t>dat</w:t>
+            </w:r>
+            <w:proofErr w:type="spellEnd"/>
+            <w:r>
+              <w:rPr>
+                <w:rFonts w:ascii="Arial" w:hAnsi="Arial" w:cs="Arial"/>
+                <w:lang w:val="en-GB"/>
+              </w:rPr>
+              <w:t xml:space="preserve"> file is loaded and existing data is </w:t>
+            </w:r>
+            <w:r>
+              <w:rPr>
+                <w:rFonts w:ascii="Arial" w:hAnsi="Arial" w:cs="Arial"/>
+                <w:lang w:val="en-GB"/>
+              </w:rPr>
+              <w:t>added,</w:t>
+            </w:r>
+            <w:r>
+              <w:rPr>
+                <w:rFonts w:ascii="Arial" w:hAnsi="Arial" w:cs="Arial"/>
+                <w:lang w:val="en-GB"/>
+              </w:rPr>
+              <w:t xml:space="preserve"> and views are updated</w:t>
+            </w:r>
+          </w:p>
+        </w:tc>
+        <w:tc>
+          <w:tcPr>
+            <w:tcW w:w="2217" w:type="dxa"/>
+            <w:tcBorders>
+              <w:top w:val="single" w:sz="4" w:space="0" w:color="auto"/>
+              <w:left w:val="single" w:sz="4" w:space="0" w:color="auto"/>
+              <w:bottom w:val="single" w:sz="4" w:space="0" w:color="auto"/>
+              <w:right w:val="single" w:sz="4" w:space="0" w:color="auto"/>
+            </w:tcBorders>
+          </w:tcPr>
+          <w:p>
+            <w:pPr>
+              <w:widowControl w:val="0"/>
+              <w:jc w:val="both"/>
+              <w:rPr>
+                <w:rFonts w:ascii="Arial" w:hAnsi="Arial" w:cs="Arial"/>
+                <w:lang w:val="en-GB"/>
+              </w:rPr>
+            </w:pPr>
+            <w:r>
+              <w:rPr>
+                <w:rFonts w:ascii="Arial" w:hAnsi="Arial" w:cs="Arial"/>
+                <w:lang w:val="en-GB"/>
+              </w:rPr>
+              <w:t xml:space="preserve">As expected </w:t>
+            </w:r>
+          </w:p>
+        </w:tc>
+      </w:tr>
+      <w:tr>
+        <w:trPr>
+          <w:trHeight w:val="503"/>
+          <w:jc w:val="center"/>
+        </w:trPr>
+        <w:tc>
+          <w:tcPr>
+            <w:tcW w:w="3397" w:type="dxa"/>
+            <w:tcBorders>
+              <w:top w:val="single" w:sz="4" w:space="0" w:color="auto"/>
+              <w:left w:val="single" w:sz="4" w:space="0" w:color="auto"/>
+              <w:bottom w:val="single" w:sz="4" w:space="0" w:color="auto"/>
+              <w:right w:val="single" w:sz="4" w:space="0" w:color="auto"/>
+            </w:tcBorders>
+          </w:tcPr>
+          <w:p>
+            <w:pPr>
+              <w:widowControl w:val="0"/>
+              <w:jc w:val="both"/>
+              <w:rPr>
+                <w:rFonts w:ascii="Arial" w:hAnsi="Arial" w:cs="Arial"/>
+                <w:lang w:val="en-GB"/>
+              </w:rPr>
+            </w:pPr>
+            <w:r>
+              <w:rPr>
+                <w:rFonts w:ascii="Arial" w:hAnsi="Arial" w:cs="Arial"/>
+                <w:lang w:val="en-GB"/>
+              </w:rPr>
+              <w:lastRenderedPageBreak/>
+              <w:t>Save Data</w:t>
+            </w:r>
+          </w:p>
+        </w:tc>
+        <w:tc>
+          <w:tcPr>
+            <w:tcW w:w="2153" w:type="dxa"/>
+            <w:tcBorders>
+              <w:top w:val="single" w:sz="4" w:space="0" w:color="auto"/>
+              <w:left w:val="single" w:sz="4" w:space="0" w:color="auto"/>
+              <w:bottom w:val="single" w:sz="4" w:space="0" w:color="auto"/>
+              <w:right w:val="single" w:sz="4" w:space="0" w:color="auto"/>
+            </w:tcBorders>
+          </w:tcPr>
+          <w:p>
+            <w:pPr>
+              <w:widowControl w:val="0"/>
+              <w:jc w:val="both"/>
+              <w:rPr>
+                <w:rFonts w:ascii="Arial" w:hAnsi="Arial" w:cs="Arial"/>
+                <w:lang w:val="en-GB"/>
+              </w:rPr>
+            </w:pPr>
+            <w:r>
+              <w:rPr>
+                <w:rFonts w:ascii="Arial" w:hAnsi="Arial" w:cs="Arial"/>
+                <w:lang w:val="en-GB"/>
+              </w:rPr>
+              <w:t>Save Files Dialog</w:t>
+            </w:r>
+            <w:r>
+              <w:rPr>
+                <w:rFonts w:ascii="Arial" w:hAnsi="Arial" w:cs="Arial"/>
+                <w:lang w:val="en-GB"/>
+              </w:rPr>
+              <w:t>, input file name and click save.</w:t>
+            </w:r>
+          </w:p>
+        </w:tc>
+        <w:tc>
+          <w:tcPr>
+            <w:tcW w:w="2573" w:type="dxa"/>
+            <w:tcBorders>
+              <w:top w:val="single" w:sz="4" w:space="0" w:color="auto"/>
+              <w:left w:val="single" w:sz="4" w:space="0" w:color="auto"/>
+              <w:bottom w:val="single" w:sz="4" w:space="0" w:color="auto"/>
+              <w:right w:val="single" w:sz="4" w:space="0" w:color="auto"/>
+            </w:tcBorders>
+          </w:tcPr>
+          <w:p>
+            <w:pPr>
+              <w:widowControl w:val="0"/>
+              <w:jc w:val="both"/>
+              <w:rPr>
+                <w:rFonts w:ascii="Arial" w:hAnsi="Arial" w:cs="Arial"/>
+                <w:lang w:val="en-GB"/>
+              </w:rPr>
+            </w:pPr>
+            <w:r>
+              <w:rPr>
+                <w:rFonts w:ascii="Arial" w:hAnsi="Arial" w:cs="Arial"/>
+                <w:lang w:val="en-GB"/>
+              </w:rPr>
+              <w:t>File is saved as .</w:t>
+            </w:r>
+            <w:proofErr w:type="spellStart"/>
+            <w:r>
+              <w:rPr>
+                <w:rFonts w:ascii="Arial" w:hAnsi="Arial" w:cs="Arial"/>
+                <w:lang w:val="en-GB"/>
+              </w:rPr>
+              <w:t>dat</w:t>
+            </w:r>
+            <w:proofErr w:type="spellEnd"/>
+            <w:r>
+              <w:rPr>
+                <w:rFonts w:ascii="Arial" w:hAnsi="Arial" w:cs="Arial"/>
+                <w:lang w:val="en-GB"/>
+              </w:rPr>
+              <w:t xml:space="preserve"> file</w:t>
+            </w:r>
+          </w:p>
+        </w:tc>
+        <w:tc>
+          <w:tcPr>
+            <w:tcW w:w="2217" w:type="dxa"/>
+            <w:tcBorders>
+              <w:top w:val="single" w:sz="4" w:space="0" w:color="auto"/>
+              <w:left w:val="single" w:sz="4" w:space="0" w:color="auto"/>
+              <w:bottom w:val="single" w:sz="4" w:space="0" w:color="auto"/>
+              <w:right w:val="single" w:sz="4" w:space="0" w:color="auto"/>
+            </w:tcBorders>
+          </w:tcPr>
+          <w:p>
+            <w:pPr>
+              <w:widowControl w:val="0"/>
+              <w:jc w:val="both"/>
+              <w:rPr>
+                <w:rFonts w:ascii="Arial" w:hAnsi="Arial" w:cs="Arial"/>
+                <w:lang w:val="en-GB"/>
+              </w:rPr>
+            </w:pPr>
+            <w:r>
+              <w:rPr>
+                <w:rFonts w:ascii="Arial" w:hAnsi="Arial" w:cs="Arial"/>
+                <w:lang w:val="en-GB"/>
+              </w:rPr>
+              <w:t xml:space="preserve">As expected </w:t>
+            </w:r>
+          </w:p>
+        </w:tc>
+      </w:tr>
+      <w:tr>
+        <w:trPr>
+          <w:trHeight w:val="503"/>
+          <w:jc w:val="center"/>
+        </w:trPr>
+        <w:tc>
+          <w:tcPr>
+            <w:tcW w:w="3397" w:type="dxa"/>
+            <w:tcBorders>
+              <w:top w:val="single" w:sz="4" w:space="0" w:color="auto"/>
+              <w:left w:val="single" w:sz="4" w:space="0" w:color="auto"/>
+              <w:bottom w:val="single" w:sz="4" w:space="0" w:color="auto"/>
+              <w:right w:val="single" w:sz="4" w:space="0" w:color="auto"/>
+            </w:tcBorders>
+          </w:tcPr>
+          <w:p>
+            <w:pPr>
+              <w:widowControl w:val="0"/>
+              <w:jc w:val="both"/>
+              <w:rPr>
+                <w:rFonts w:ascii="Arial" w:hAnsi="Arial" w:cs="Arial"/>
+                <w:lang w:val="en-GB"/>
+              </w:rPr>
+            </w:pPr>
+            <w:r>
+              <w:rPr>
+                <w:rFonts w:ascii="Arial" w:hAnsi="Arial" w:cs="Arial"/>
+                <w:lang w:val="en-GB"/>
+              </w:rPr>
+              <w:t>Close</w:t>
+            </w:r>
+          </w:p>
+        </w:tc>
+        <w:tc>
+          <w:tcPr>
+            <w:tcW w:w="2153" w:type="dxa"/>
+            <w:tcBorders>
+              <w:top w:val="single" w:sz="4" w:space="0" w:color="auto"/>
+              <w:left w:val="single" w:sz="4" w:space="0" w:color="auto"/>
+              <w:bottom w:val="single" w:sz="4" w:space="0" w:color="auto"/>
+              <w:right w:val="single" w:sz="4" w:space="0" w:color="auto"/>
+            </w:tcBorders>
+          </w:tcPr>
+          <w:p>
+            <w:pPr>
+              <w:widowControl w:val="0"/>
+              <w:jc w:val="both"/>
+              <w:rPr>
+                <w:rFonts w:ascii="Arial" w:hAnsi="Arial" w:cs="Arial"/>
+                <w:lang w:val="en-GB"/>
+              </w:rPr>
+            </w:pPr>
+            <w:r>
+              <w:rPr>
+                <w:rFonts w:ascii="Arial" w:hAnsi="Arial" w:cs="Arial"/>
+                <w:lang w:val="en-GB"/>
+              </w:rPr>
+              <w:t>Click Close</w:t>
+            </w:r>
+          </w:p>
+        </w:tc>
+        <w:tc>
+          <w:tcPr>
+            <w:tcW w:w="2573" w:type="dxa"/>
+            <w:tcBorders>
+              <w:top w:val="single" w:sz="4" w:space="0" w:color="auto"/>
+              <w:left w:val="single" w:sz="4" w:space="0" w:color="auto"/>
+              <w:bottom w:val="single" w:sz="4" w:space="0" w:color="auto"/>
+              <w:right w:val="single" w:sz="4" w:space="0" w:color="auto"/>
+            </w:tcBorders>
+          </w:tcPr>
+          <w:p>
+            <w:pPr>
+              <w:widowControl w:val="0"/>
+              <w:jc w:val="both"/>
+              <w:rPr>
+                <w:rFonts w:ascii="Arial" w:hAnsi="Arial" w:cs="Arial"/>
+                <w:lang w:val="en-GB"/>
+              </w:rPr>
+            </w:pPr>
+            <w:r>
+              <w:rPr>
+                <w:rFonts w:ascii="Arial" w:hAnsi="Arial" w:cs="Arial"/>
+                <w:lang w:val="en-GB"/>
+              </w:rPr>
+              <w:t>Form is closed.</w:t>
+            </w:r>
+          </w:p>
+        </w:tc>
+        <w:tc>
+          <w:tcPr>
+            <w:tcW w:w="2217" w:type="dxa"/>
+            <w:tcBorders>
+              <w:top w:val="single" w:sz="4" w:space="0" w:color="auto"/>
+              <w:left w:val="single" w:sz="4" w:space="0" w:color="auto"/>
+              <w:bottom w:val="single" w:sz="4" w:space="0" w:color="auto"/>
+              <w:right w:val="single" w:sz="4" w:space="0" w:color="auto"/>
+            </w:tcBorders>
+          </w:tcPr>
+          <w:p>
+            <w:pPr>
+              <w:widowControl w:val="0"/>
+              <w:jc w:val="both"/>
+              <w:rPr>
+                <w:rFonts w:ascii="Arial" w:hAnsi="Arial" w:cs="Arial"/>
+                <w:lang w:val="en-GB"/>
+              </w:rPr>
+            </w:pPr>
+            <w:r>
+              <w:rPr>
+                <w:rFonts w:ascii="Arial" w:hAnsi="Arial" w:cs="Arial"/>
+                <w:lang w:val="en-GB"/>
+              </w:rPr>
+              <w:t>As expected.</w:t>
+            </w:r>
+            <w:bookmarkStart w:id="12" w:name="_GoBack"/>
+            <w:bookmarkEnd w:id="12"/>
+          </w:p>
+        </w:tc>
+      </w:tr>
+    </w:tbl>
+    <w:p/>
     <w:sectPr>
       <w:pgSz w:w="11906" w:h="16838"/>
       <w:pgMar w:top="1440" w:right="1440" w:bottom="1440" w:left="1440" w:header="708" w:footer="708" w:gutter="0"/>
@@ -3667,6 +5743,13 @@
     <w:pitch w:val="variable"/>
     <w:sig w:usb0="E00002FF" w:usb1="2AC7FDFF" w:usb2="00000016" w:usb3="00000000" w:csb0="0002009F" w:csb1="00000000"/>
   </w:font>
+  <w:font w:name="Arial">
+    <w:panose1 w:val="020B0604020202020204"/>
+    <w:charset w:val="00"/>
+    <w:family w:val="swiss"/>
+    <w:pitch w:val="variable"/>
+    <w:sig w:usb0="E0002EFF" w:usb1="C000785B" w:usb2="00000009" w:usb3="00000000" w:csb0="000001FF" w:csb1="00000000"/>
+  </w:font>
 </w:fonts>
 </file>
 
@@ -3691,8 +5774,8 @@
     <w:rsid w:val="00462D5F"/>
     <w:rsid w:val="00964D1D"/>
     <w:rsid w:val="00D77D79"/>
-    <w:rsid w:val="00E904B5"/>
     <w:rsid w:val="00F20215"/>
+    <w:rsid w:val="00FC6CFA"/>
   </w:rsids>
   <m:mathPr>
     <m:mathFont m:val="Cambria Math"/>
@@ -4485,7 +6568,7 @@
 </file>
 
 <file path=customXml/itemProps2.xml><?xml version="1.0" encoding="utf-8"?>
-<ds:datastoreItem xmlns:ds="http://schemas.openxmlformats.org/officeDocument/2006/customXml" ds:itemID="{08276A94-8AEB-411A-B318-1E8D6ACDE785}">
+<ds:datastoreItem xmlns:ds="http://schemas.openxmlformats.org/officeDocument/2006/customXml" ds:itemID="{29B094B2-1A3F-47A9-8C52-B22E1B8518F4}">
   <ds:schemaRefs>
     <ds:schemaRef ds:uri="http://schemas.openxmlformats.org/officeDocument/2006/bibliography"/>
   </ds:schemaRefs>

</xml_diff>